<commit_message>
Added new contents to project plan
Modified sequence diagrams for 3 services
</commit_message>
<xml_diff>
--- a/PG10-Project Plan.docx
+++ b/PG10-Project Plan.docx
@@ -1,6 +1,6 @@
 
 <file path=word/document.xml><?xml version="1.0" encoding="utf-8"?>
-<w:document xmlns:wpc="http://schemas.microsoft.com/office/word/2010/wordprocessingCanvas" xmlns:mc="http://schemas.openxmlformats.org/markup-compatibility/2006" xmlns:o="urn:schemas-microsoft-com:office:office" xmlns:r="http://schemas.openxmlformats.org/officeDocument/2006/relationships" xmlns:m="http://schemas.openxmlformats.org/officeDocument/2006/math" xmlns:v="urn:schemas-microsoft-com:vml" xmlns:wp14="http://schemas.microsoft.com/office/word/2010/wordprocessingDrawing" xmlns:wp="http://schemas.openxmlformats.org/drawingml/2006/wordprocessingDrawing" xmlns:w10="urn:schemas-microsoft-com:office:word" xmlns:w="http://schemas.openxmlformats.org/wordprocessingml/2006/main" xmlns:w14="http://schemas.microsoft.com/office/word/2010/wordml" xmlns:wpg="http://schemas.microsoft.com/office/word/2010/wordprocessingGroup" xmlns:wpi="http://schemas.microsoft.com/office/word/2010/wordprocessingInk" xmlns:wne="http://schemas.microsoft.com/office/word/2006/wordml" xmlns:wps="http://schemas.microsoft.com/office/word/2010/wordprocessingShape" mc:Ignorable="w14 wp14">
+<w:document xmlns:wpc="http://schemas.microsoft.com/office/word/2010/wordprocessingCanvas" xmlns:mo="http://schemas.microsoft.com/office/mac/office/2008/main" xmlns:mc="http://schemas.openxmlformats.org/markup-compatibility/2006" xmlns:mv="urn:schemas-microsoft-com:mac:vml" xmlns:o="urn:schemas-microsoft-com:office:office" xmlns:r="http://schemas.openxmlformats.org/officeDocument/2006/relationships" xmlns:m="http://schemas.openxmlformats.org/officeDocument/2006/math" xmlns:v="urn:schemas-microsoft-com:vml" xmlns:wp14="http://schemas.microsoft.com/office/word/2010/wordprocessingDrawing" xmlns:wp="http://schemas.openxmlformats.org/drawingml/2006/wordprocessingDrawing" xmlns:w10="urn:schemas-microsoft-com:office:word" xmlns:w="http://schemas.openxmlformats.org/wordprocessingml/2006/main" xmlns:w14="http://schemas.microsoft.com/office/word/2010/wordml" xmlns:wpg="http://schemas.microsoft.com/office/word/2010/wordprocessingGroup" xmlns:wpi="http://schemas.microsoft.com/office/word/2010/wordprocessingInk" xmlns:wne="http://schemas.microsoft.com/office/word/2006/wordml" xmlns:wps="http://schemas.microsoft.com/office/word/2010/wordprocessingShape" mc:Ignorable="w14 wp14">
   <w:body>
     <w:p>
       <w:pPr>
@@ -1584,7 +1584,7 @@
           <w:lang w:eastAsia="zh-CN"/>
         </w:rPr>
         <w:drawing>
-          <wp:inline distT="0" distB="0" distL="0" distR="0" wp14:anchorId="448AA877" wp14:editId="166DC130">
+          <wp:inline distT="0" distB="0" distL="0" distR="0" wp14:anchorId="66BAC311" wp14:editId="25DA4F86">
             <wp:extent cx="4000553" cy="7903069"/>
             <wp:effectExtent l="0" t="0" r="0" b="3175"/>
             <wp:docPr id="2" name="图片 2" descr="C:\Users\Wuchen\Desktop\Java Architecture_large.jpg"/>
@@ -1639,7 +1639,6 @@
           <w:rFonts w:ascii="Times New Roman" w:hAnsi="Times New Roman" w:cs="Times New Roman"/>
         </w:rPr>
       </w:pPr>
-      <w:proofErr w:type="gramStart"/>
       <w:r>
         <w:rPr>
           <w:rFonts w:ascii="Times New Roman" w:hAnsi="Times New Roman" w:cs="Times New Roman"/>
@@ -1657,14 +1656,7 @@
         <w:rPr>
           <w:rFonts w:ascii="Times New Roman" w:hAnsi="Times New Roman" w:cs="Times New Roman"/>
         </w:rPr>
-        <w:t>.</w:t>
-      </w:r>
-      <w:proofErr w:type="gramEnd"/>
-      <w:r>
-        <w:rPr>
-          <w:rFonts w:ascii="Times New Roman" w:hAnsi="Times New Roman" w:cs="Times New Roman"/>
-        </w:rPr>
-        <w:t xml:space="preserve"> </w:t>
+        <w:t xml:space="preserve">. </w:t>
       </w:r>
       <w:proofErr w:type="gramStart"/>
       <w:r>
@@ -2157,11 +2149,6 @@
           <w:rFonts w:ascii="Times New Roman" w:hAnsi="Times New Roman" w:cs="Times New Roman"/>
         </w:rPr>
         <w:tab/>
-      </w:r>
-      <w:r>
-        <w:rPr>
-          <w:rFonts w:ascii="Times New Roman" w:hAnsi="Times New Roman" w:cs="Times New Roman"/>
-        </w:rPr>
         <w:t xml:space="preserve">The feature of a concise layout of the journal will be mainly implemented in this </w:t>
       </w:r>
       <w:r>
@@ -2203,11 +2190,6 @@
           <w:rFonts w:ascii="Times New Roman" w:hAnsi="Times New Roman" w:cs="Times New Roman"/>
         </w:rPr>
         <w:tab/>
-      </w:r>
-      <w:r>
-        <w:rPr>
-          <w:rFonts w:ascii="Times New Roman" w:hAnsi="Times New Roman" w:cs="Times New Roman"/>
-        </w:rPr>
         <w:t xml:space="preserve">The backend engine will serve as the controller in the architecture pattern. The </w:t>
       </w:r>
       <w:r>
@@ -2288,11 +2270,6 @@
           <w:rFonts w:ascii="Times New Roman" w:hAnsi="Times New Roman" w:cs="Times New Roman"/>
         </w:rPr>
         <w:tab/>
-      </w:r>
-      <w:r>
-        <w:rPr>
-          <w:rFonts w:ascii="Times New Roman" w:hAnsi="Times New Roman" w:cs="Times New Roman"/>
-        </w:rPr>
         <w:t xml:space="preserve">The user’s input data will be the main model in the architecture, which conforms </w:t>
       </w:r>
       <w:r>
@@ -2300,11 +2277,6 @@
           <w:rFonts w:ascii="Times New Roman" w:hAnsi="Times New Roman" w:cs="Times New Roman"/>
         </w:rPr>
         <w:tab/>
-      </w:r>
-      <w:r>
-        <w:rPr>
-          <w:rFonts w:ascii="Times New Roman" w:hAnsi="Times New Roman" w:cs="Times New Roman"/>
-        </w:rPr>
         <w:t xml:space="preserve">to the MVC </w:t>
       </w:r>
       <w:r>
@@ -2452,7 +2424,7 @@
         </w:rPr>
         <w:lastRenderedPageBreak/>
         <w:drawing>
-          <wp:inline distT="0" distB="0" distL="0" distR="0" wp14:anchorId="0B990DC1" wp14:editId="09B16B40">
+          <wp:inline distT="0" distB="0" distL="0" distR="0" wp14:anchorId="4329942E" wp14:editId="2D269402">
             <wp:extent cx="5399333" cy="6418053"/>
             <wp:effectExtent l="0" t="0" r="0" b="1905"/>
             <wp:docPr id="7" name="Picture 7"/>
@@ -2561,7 +2533,7 @@
         </w:rPr>
         <w:lastRenderedPageBreak/>
         <w:drawing>
-          <wp:inline distT="0" distB="0" distL="0" distR="0" wp14:anchorId="766C2A52" wp14:editId="2EA09535">
+          <wp:inline distT="0" distB="0" distL="0" distR="0" wp14:anchorId="3C08EEC3" wp14:editId="3DBC871B">
             <wp:extent cx="5374699" cy="3398808"/>
             <wp:effectExtent l="0" t="0" r="0" b="0"/>
             <wp:docPr id="8" name="Picture 8"/>
@@ -2614,7 +2586,7 @@
           <w:lang w:eastAsia="zh-CN"/>
         </w:rPr>
         <w:drawing>
-          <wp:inline distT="0" distB="0" distL="0" distR="0" wp14:anchorId="6188F130" wp14:editId="5D999D98">
+          <wp:inline distT="0" distB="0" distL="0" distR="0" wp14:anchorId="0497EF9A" wp14:editId="53CFA3C9">
             <wp:extent cx="5379964" cy="3510951"/>
             <wp:effectExtent l="0" t="0" r="0" b="0"/>
             <wp:docPr id="9" name="Picture 9"/>
@@ -2659,7 +2631,6 @@
           <w:lang w:eastAsia="zh-CN"/>
         </w:rPr>
       </w:pPr>
-      <w:proofErr w:type="gramStart"/>
       <w:r>
         <w:rPr>
           <w:rFonts w:ascii="Times New Roman" w:hAnsi="Times New Roman" w:cs="Times New Roman"/>
@@ -2682,16 +2653,7 @@
           <w:color w:val="000000" w:themeColor="text1"/>
           <w:lang w:eastAsia="zh-CN"/>
         </w:rPr>
-        <w:t>.</w:t>
-      </w:r>
-      <w:proofErr w:type="gramEnd"/>
-      <w:r>
-        <w:rPr>
-          <w:rFonts w:ascii="Times New Roman" w:hAnsi="Times New Roman" w:cs="Times New Roman"/>
-          <w:color w:val="000000" w:themeColor="text1"/>
-          <w:lang w:eastAsia="zh-CN"/>
-        </w:rPr>
-        <w:t xml:space="preserve"> </w:t>
+        <w:t xml:space="preserve">. </w:t>
       </w:r>
       <w:proofErr w:type="gramStart"/>
       <w:r>
@@ -2741,21 +2703,21 @@
       <w:pPr>
         <w:pStyle w:val="a3"/>
         <w:rPr>
+          <w:rFonts w:ascii="Times New Roman" w:hAnsi="Times New Roman" w:cs="Times New Roman"/>
+          <w:lang w:eastAsia="zh-CN"/>
+        </w:rPr>
+      </w:pPr>
+      <w:r>
+        <w:rPr>
+          <w:rFonts w:ascii="Times New Roman" w:hAnsi="Times New Roman" w:cs="Times New Roman"/>
+        </w:rPr>
+        <w:t>As shown in Figure</w:t>
+      </w:r>
+      <w:r>
+        <w:rPr>
           <w:rFonts w:ascii="Times New Roman" w:hAnsi="Times New Roman" w:cs="Times New Roman" w:hint="eastAsia"/>
           <w:lang w:eastAsia="zh-CN"/>
         </w:rPr>
-      </w:pPr>
-      <w:r>
-        <w:rPr>
-          <w:rFonts w:ascii="Times New Roman" w:hAnsi="Times New Roman" w:cs="Times New Roman"/>
-        </w:rPr>
-        <w:t>As shown in Figure</w:t>
-      </w:r>
-      <w:r>
-        <w:rPr>
-          <w:rFonts w:ascii="Times New Roman" w:hAnsi="Times New Roman" w:cs="Times New Roman" w:hint="eastAsia"/>
-          <w:lang w:eastAsia="zh-CN"/>
-        </w:rPr>
         <w:t xml:space="preserve"> 3</w:t>
       </w:r>
       <w:r>
@@ -2778,10 +2740,11 @@
         <w:rPr>
           <w:rFonts w:ascii="Times New Roman" w:hAnsi="Times New Roman" w:cs="Times New Roman"/>
           <w:noProof/>
+          <w:lang w:eastAsia="zh-CN"/>
         </w:rPr>
         <w:lastRenderedPageBreak/>
         <w:drawing>
-          <wp:inline distT="0" distB="0" distL="0" distR="0" wp14:anchorId="693FC448" wp14:editId="4E59E5DB">
+          <wp:inline distT="0" distB="0" distL="0" distR="0" wp14:anchorId="5FCB42BD" wp14:editId="13CC3C02">
             <wp:extent cx="5978106" cy="3248063"/>
             <wp:effectExtent l="0" t="0" r="3810" b="0"/>
             <wp:docPr id="1" name="图片 1" descr="C:\Users\Wuchen\Desktop\Java Architecture_large.jpg"/>
@@ -2839,7 +2802,6 @@
           <w:lang w:eastAsia="zh-CN"/>
         </w:rPr>
       </w:pPr>
-      <w:proofErr w:type="gramStart"/>
       <w:r>
         <w:rPr>
           <w:rFonts w:ascii="Times New Roman" w:hAnsi="Times New Roman" w:cs="Times New Roman"/>
@@ -2857,14 +2819,7 @@
         <w:rPr>
           <w:rFonts w:ascii="Times New Roman" w:hAnsi="Times New Roman" w:cs="Times New Roman"/>
         </w:rPr>
-        <w:t>.</w:t>
-      </w:r>
-      <w:proofErr w:type="gramEnd"/>
-      <w:r>
-        <w:rPr>
-          <w:rFonts w:ascii="Times New Roman" w:hAnsi="Times New Roman" w:cs="Times New Roman"/>
-        </w:rPr>
-        <w:t xml:space="preserve"> </w:t>
+        <w:t xml:space="preserve">. </w:t>
       </w:r>
       <w:proofErr w:type="gramStart"/>
       <w:r>
@@ -3083,7 +3038,7 @@
         </w:rPr>
         <w:lastRenderedPageBreak/>
         <w:drawing>
-          <wp:inline distT="0" distB="0" distL="0" distR="0" wp14:anchorId="69D3EB62" wp14:editId="01F9ECDE">
+          <wp:inline distT="0" distB="0" distL="0" distR="0" wp14:anchorId="1D26C90F" wp14:editId="73FBFDFE">
             <wp:extent cx="4793433" cy="3278038"/>
             <wp:effectExtent l="0" t="0" r="7620" b="0"/>
             <wp:docPr id="3" name="Picture 1"/>
@@ -3128,7 +3083,6 @@
           <w:lang w:eastAsia="zh-CN"/>
         </w:rPr>
       </w:pPr>
-      <w:proofErr w:type="gramStart"/>
       <w:r>
         <w:rPr>
           <w:rFonts w:ascii="Times New Roman" w:hAnsi="Times New Roman" w:cs="Times New Roman"/>
@@ -3148,15 +3102,7 @@
           <w:rFonts w:ascii="Times New Roman" w:hAnsi="Times New Roman" w:cs="Times New Roman"/>
           <w:lang w:eastAsia="zh-CN"/>
         </w:rPr>
-        <w:t>.</w:t>
-      </w:r>
-      <w:proofErr w:type="gramEnd"/>
-      <w:r>
-        <w:rPr>
-          <w:rFonts w:ascii="Times New Roman" w:hAnsi="Times New Roman" w:cs="Times New Roman"/>
-          <w:lang w:eastAsia="zh-CN"/>
-        </w:rPr>
-        <w:t xml:space="preserve"> Class diagram for data storage service</w:t>
+        <w:t>. Class diagram for data storage service</w:t>
       </w:r>
     </w:p>
     <w:p>
@@ -3199,15 +3145,14 @@
       </w:pPr>
       <w:r>
         <w:rPr>
-          <w:rFonts w:ascii="Times New Roman" w:hAnsi="Times New Roman" w:cs="Times New Roman"/>
           <w:noProof/>
           <w:lang w:eastAsia="zh-CN"/>
         </w:rPr>
         <w:drawing>
-          <wp:inline distT="0" distB="0" distL="0" distR="0" wp14:anchorId="6C00A117" wp14:editId="6F30E225">
-            <wp:extent cx="4968815" cy="3970140"/>
-            <wp:effectExtent l="0" t="0" r="3810" b="0"/>
-            <wp:docPr id="13" name="Picture 3"/>
+          <wp:inline distT="0" distB="0" distL="0" distR="0" wp14:anchorId="254BE64C" wp14:editId="6BCEB02C">
+            <wp:extent cx="4781216" cy="4229100"/>
+            <wp:effectExtent l="0" t="0" r="0" b="0"/>
+            <wp:docPr id="6" name="Picture 1"/>
             <wp:cNvGraphicFramePr>
               <a:graphicFrameLocks xmlns:a="http://schemas.openxmlformats.org/drawingml/2006/main" noChangeAspect="1"/>
             </wp:cNvGraphicFramePr>
@@ -3227,7 +3172,7 @@
                   <pic:spPr>
                     <a:xfrm>
                       <a:off x="0" y="0"/>
-                      <a:ext cx="4970515" cy="3971498"/>
+                      <a:ext cx="4781299" cy="4229173"/>
                     </a:xfrm>
                     <a:prstGeom prst="rect">
                       <a:avLst/>
@@ -3260,12 +3205,12 @@
           <w:lang w:eastAsia="zh-CN"/>
         </w:rPr>
       </w:pPr>
-      <w:proofErr w:type="gramStart"/>
-      <w:r>
-        <w:rPr>
-          <w:rFonts w:ascii="Times New Roman" w:hAnsi="Times New Roman" w:cs="Times New Roman"/>
-          <w:lang w:eastAsia="zh-CN"/>
-        </w:rPr>
+      <w:r>
+        <w:rPr>
+          <w:rFonts w:ascii="Times New Roman" w:hAnsi="Times New Roman" w:cs="Times New Roman"/>
+          <w:lang w:eastAsia="zh-CN"/>
+        </w:rPr>
+        <w:lastRenderedPageBreak/>
         <w:t>Figure</w:t>
       </w:r>
       <w:r>
@@ -3280,15 +3225,7 @@
           <w:rFonts w:ascii="Times New Roman" w:hAnsi="Times New Roman" w:cs="Times New Roman"/>
           <w:lang w:eastAsia="zh-CN"/>
         </w:rPr>
-        <w:t>.</w:t>
-      </w:r>
-      <w:proofErr w:type="gramEnd"/>
-      <w:r>
-        <w:rPr>
-          <w:rFonts w:ascii="Times New Roman" w:hAnsi="Times New Roman" w:cs="Times New Roman"/>
-          <w:lang w:eastAsia="zh-CN"/>
-        </w:rPr>
-        <w:t xml:space="preserve"> Sequence diagram for data storage service</w:t>
+        <w:t>. Sequence diagram for data storage service</w:t>
       </w:r>
     </w:p>
     <w:p>
@@ -3391,9 +3328,9 @@
           <w:lang w:eastAsia="zh-CN"/>
         </w:rPr>
         <w:drawing>
-          <wp:inline distT="0" distB="0" distL="0" distR="0" wp14:anchorId="4160A0D9" wp14:editId="330784F7">
-            <wp:extent cx="4968815" cy="2628800"/>
-            <wp:effectExtent l="0" t="0" r="3810" b="635"/>
+          <wp:inline distT="0" distB="0" distL="0" distR="0" wp14:anchorId="73497B85" wp14:editId="6B1134B5">
+            <wp:extent cx="5152231" cy="2725838"/>
+            <wp:effectExtent l="0" t="0" r="4445" b="0"/>
             <wp:docPr id="5" name="Picture 5"/>
             <wp:cNvGraphicFramePr>
               <a:graphicFrameLocks xmlns:a="http://schemas.openxmlformats.org/drawingml/2006/main" noChangeAspect="1"/>
@@ -3414,7 +3351,7 @@
                   <pic:spPr>
                     <a:xfrm>
                       <a:off x="0" y="0"/>
-                      <a:ext cx="4968815" cy="2628800"/>
+                      <a:ext cx="5153280" cy="2726393"/>
                     </a:xfrm>
                     <a:prstGeom prst="rect">
                       <a:avLst/>
@@ -3436,7 +3373,6 @@
           <w:lang w:eastAsia="zh-CN"/>
         </w:rPr>
       </w:pPr>
-      <w:proofErr w:type="gramStart"/>
       <w:r>
         <w:rPr>
           <w:rFonts w:ascii="Times New Roman" w:hAnsi="Times New Roman" w:cs="Times New Roman"/>
@@ -3456,29 +3392,7 @@
           <w:rFonts w:ascii="Times New Roman" w:hAnsi="Times New Roman" w:cs="Times New Roman"/>
           <w:lang w:eastAsia="zh-CN"/>
         </w:rPr>
-        <w:t>.</w:t>
-      </w:r>
-      <w:proofErr w:type="gramEnd"/>
-      <w:r>
-        <w:rPr>
-          <w:rFonts w:ascii="Times New Roman" w:hAnsi="Times New Roman" w:cs="Times New Roman"/>
-          <w:lang w:eastAsia="zh-CN"/>
-        </w:rPr>
-        <w:t xml:space="preserve"> Class diagram for data </w:t>
-      </w:r>
-      <w:r>
-        <w:rPr>
-          <w:rFonts w:ascii="Times New Roman" w:hAnsi="Times New Roman" w:cs="Times New Roman"/>
-          <w:lang w:eastAsia="zh-CN"/>
-        </w:rPr>
-        <w:t>retrieval</w:t>
-      </w:r>
-      <w:r>
-        <w:rPr>
-          <w:rFonts w:ascii="Times New Roman" w:hAnsi="Times New Roman" w:cs="Times New Roman"/>
-          <w:lang w:eastAsia="zh-CN"/>
-        </w:rPr>
-        <w:t xml:space="preserve"> service</w:t>
+        <w:t>. Class diagram for data retrieval service</w:t>
       </w:r>
     </w:p>
     <w:p>
@@ -3520,15 +3434,15 @@
       </w:pPr>
       <w:r>
         <w:rPr>
-          <w:rFonts w:ascii="Times New Roman" w:hAnsi="Times New Roman" w:cs="Times New Roman"/>
           <w:noProof/>
           <w:lang w:eastAsia="zh-CN"/>
         </w:rPr>
+        <w:lastRenderedPageBreak/>
         <w:drawing>
-          <wp:inline distT="0" distB="0" distL="0" distR="0" wp14:anchorId="4284D34B" wp14:editId="7CAABCBC">
-            <wp:extent cx="3536830" cy="3679504"/>
-            <wp:effectExtent l="0" t="0" r="6985" b="0"/>
-            <wp:docPr id="4" name="Picture 4"/>
+          <wp:inline distT="0" distB="0" distL="0" distR="0" wp14:anchorId="6375C2DB" wp14:editId="7BD224BC">
+            <wp:extent cx="5260694" cy="4688843"/>
+            <wp:effectExtent l="0" t="0" r="0" b="10160"/>
+            <wp:docPr id="11" name="Picture 2"/>
             <wp:cNvGraphicFramePr>
               <a:graphicFrameLocks xmlns:a="http://schemas.openxmlformats.org/drawingml/2006/main" noChangeAspect="1"/>
             </wp:cNvGraphicFramePr>
@@ -3548,7 +3462,7 @@
                   <pic:spPr>
                     <a:xfrm>
                       <a:off x="0" y="0"/>
-                      <a:ext cx="3537255" cy="3679946"/>
+                      <a:ext cx="5263460" cy="4691309"/>
                     </a:xfrm>
                     <a:prstGeom prst="rect">
                       <a:avLst/>
@@ -3570,7 +3484,6 @@
           <w:lang w:eastAsia="zh-CN"/>
         </w:rPr>
       </w:pPr>
-      <w:proofErr w:type="gramStart"/>
       <w:r>
         <w:rPr>
           <w:rFonts w:ascii="Times New Roman" w:hAnsi="Times New Roman" w:cs="Times New Roman"/>
@@ -3590,29 +3503,7 @@
           <w:rFonts w:ascii="Times New Roman" w:hAnsi="Times New Roman" w:cs="Times New Roman"/>
           <w:lang w:eastAsia="zh-CN"/>
         </w:rPr>
-        <w:t>.</w:t>
-      </w:r>
-      <w:proofErr w:type="gramEnd"/>
-      <w:r>
-        <w:rPr>
-          <w:rFonts w:ascii="Times New Roman" w:hAnsi="Times New Roman" w:cs="Times New Roman"/>
-          <w:lang w:eastAsia="zh-CN"/>
-        </w:rPr>
-        <w:t xml:space="preserve"> Sequence diagram for data </w:t>
-      </w:r>
-      <w:r>
-        <w:rPr>
-          <w:rFonts w:ascii="Times New Roman" w:hAnsi="Times New Roman" w:cs="Times New Roman"/>
-          <w:lang w:eastAsia="zh-CN"/>
-        </w:rPr>
-        <w:t>retrieval</w:t>
-      </w:r>
-      <w:r>
-        <w:rPr>
-          <w:rFonts w:ascii="Times New Roman" w:hAnsi="Times New Roman" w:cs="Times New Roman"/>
-          <w:lang w:eastAsia="zh-CN"/>
-        </w:rPr>
-        <w:t xml:space="preserve"> service</w:t>
+        <w:t>. Sequence diagram for data retrieval service</w:t>
       </w:r>
     </w:p>
     <w:p>
@@ -3772,11 +3663,13 @@
         <w:rPr>
           <w:rFonts w:ascii="Times New Roman" w:hAnsi="Times New Roman" w:cs="Times New Roman"/>
           <w:noProof/>
-        </w:rPr>
+          <w:lang w:eastAsia="zh-CN"/>
+        </w:rPr>
+        <w:lastRenderedPageBreak/>
         <w:drawing>
-          <wp:inline distT="0" distB="0" distL="0" distR="0" wp14:anchorId="3D1765FE" wp14:editId="45B0981E">
-            <wp:extent cx="3999800" cy="2854518"/>
-            <wp:effectExtent l="0" t="0" r="1270" b="3175"/>
+          <wp:inline distT="0" distB="0" distL="0" distR="0" wp14:anchorId="07D8AAD3" wp14:editId="5E9BDA22">
+            <wp:extent cx="5285252" cy="3771900"/>
+            <wp:effectExtent l="0" t="0" r="0" b="0"/>
             <wp:docPr id="10" name="图片 10" descr="C:\Users\Wuchen\Desktop\Privacy Service.jpg"/>
             <wp:cNvGraphicFramePr>
               <a:graphicFrameLocks xmlns:a="http://schemas.openxmlformats.org/drawingml/2006/main" noChangeAspect="1"/>
@@ -3806,7 +3699,7 @@
                   <pic:spPr bwMode="auto">
                     <a:xfrm>
                       <a:off x="0" y="0"/>
-                      <a:ext cx="3999800" cy="2854518"/>
+                      <a:ext cx="5286005" cy="3772438"/>
                     </a:xfrm>
                     <a:prstGeom prst="rect">
                       <a:avLst/>
@@ -3832,7 +3725,6 @@
           <w:lang w:eastAsia="zh-CN"/>
         </w:rPr>
       </w:pPr>
-      <w:proofErr w:type="gramStart"/>
       <w:r>
         <w:rPr>
           <w:rFonts w:ascii="Times New Roman" w:hAnsi="Times New Roman" w:cs="Times New Roman"/>
@@ -3852,30 +3744,10 @@
           <w:rFonts w:ascii="Times New Roman" w:hAnsi="Times New Roman" w:cs="Times New Roman"/>
           <w:lang w:eastAsia="zh-CN"/>
         </w:rPr>
-        <w:t>.</w:t>
-      </w:r>
-      <w:proofErr w:type="gramEnd"/>
-      <w:r>
-        <w:rPr>
-          <w:rFonts w:ascii="Times New Roman" w:hAnsi="Times New Roman" w:cs="Times New Roman"/>
-          <w:lang w:eastAsia="zh-CN"/>
-        </w:rPr>
-        <w:t xml:space="preserve"> Class diagram for </w:t>
-      </w:r>
-      <w:r>
-        <w:rPr>
-          <w:rFonts w:ascii="Times New Roman" w:hAnsi="Times New Roman" w:cs="Times New Roman"/>
-          <w:lang w:eastAsia="zh-CN"/>
-        </w:rPr>
-        <w:t>privacy</w:t>
-      </w:r>
-      <w:r>
-        <w:rPr>
-          <w:rFonts w:ascii="Times New Roman" w:hAnsi="Times New Roman" w:cs="Times New Roman"/>
-          <w:lang w:eastAsia="zh-CN"/>
-        </w:rPr>
-        <w:t xml:space="preserve"> service</w:t>
-      </w:r>
+        <w:t>. Class diagram for privacy service</w:t>
+      </w:r>
+      <w:bookmarkStart w:id="0" w:name="_GoBack"/>
+      <w:bookmarkEnd w:id="0"/>
     </w:p>
     <w:p>
       <w:pPr>
@@ -3918,15 +3790,14 @@
       </w:pPr>
       <w:r>
         <w:rPr>
-          <w:rFonts w:ascii="Times New Roman" w:hAnsi="Times New Roman" w:cs="Times New Roman"/>
           <w:noProof/>
           <w:lang w:eastAsia="zh-CN"/>
         </w:rPr>
         <w:drawing>
-          <wp:inline distT="0" distB="0" distL="0" distR="0" wp14:anchorId="22C87E62" wp14:editId="00A53405">
-            <wp:extent cx="4252823" cy="2946080"/>
-            <wp:effectExtent l="0" t="0" r="0" b="6985"/>
-            <wp:docPr id="12" name="Picture 2"/>
+          <wp:inline distT="0" distB="0" distL="0" distR="0" wp14:anchorId="0452D804" wp14:editId="454453D1">
+            <wp:extent cx="5260694" cy="3789677"/>
+            <wp:effectExtent l="0" t="0" r="0" b="0"/>
+            <wp:docPr id="15" name="Picture 3"/>
             <wp:cNvGraphicFramePr>
               <a:graphicFrameLocks xmlns:a="http://schemas.openxmlformats.org/drawingml/2006/main" noChangeAspect="1"/>
             </wp:cNvGraphicFramePr>
@@ -3946,7 +3817,7 @@
                   <pic:spPr>
                     <a:xfrm>
                       <a:off x="0" y="0"/>
-                      <a:ext cx="4255448" cy="2947898"/>
+                      <a:ext cx="5263174" cy="3791463"/>
                     </a:xfrm>
                     <a:prstGeom prst="rect">
                       <a:avLst/>
@@ -3968,7 +3839,6 @@
           <w:lang w:eastAsia="zh-CN"/>
         </w:rPr>
       </w:pPr>
-      <w:proofErr w:type="gramStart"/>
       <w:r>
         <w:rPr>
           <w:rFonts w:ascii="Times New Roman" w:hAnsi="Times New Roman" w:cs="Times New Roman"/>
@@ -3989,29 +3859,7 @@
           <w:rFonts w:ascii="Times New Roman" w:hAnsi="Times New Roman" w:cs="Times New Roman"/>
           <w:lang w:eastAsia="zh-CN"/>
         </w:rPr>
-        <w:t>.</w:t>
-      </w:r>
-      <w:proofErr w:type="gramEnd"/>
-      <w:r>
-        <w:rPr>
-          <w:rFonts w:ascii="Times New Roman" w:hAnsi="Times New Roman" w:cs="Times New Roman"/>
-          <w:lang w:eastAsia="zh-CN"/>
-        </w:rPr>
-        <w:t xml:space="preserve"> Sequence diagram for </w:t>
-      </w:r>
-      <w:r>
-        <w:rPr>
-          <w:rFonts w:ascii="Times New Roman" w:hAnsi="Times New Roman" w:cs="Times New Roman"/>
-          <w:lang w:eastAsia="zh-CN"/>
-        </w:rPr>
-        <w:t>privacy</w:t>
-      </w:r>
-      <w:r>
-        <w:rPr>
-          <w:rFonts w:ascii="Times New Roman" w:hAnsi="Times New Roman" w:cs="Times New Roman"/>
-          <w:lang w:eastAsia="zh-CN"/>
-        </w:rPr>
-        <w:t xml:space="preserve"> service</w:t>
+        <w:t>. Sequence diagram for privacy service</w:t>
       </w:r>
     </w:p>
     <w:p>
@@ -4143,13 +3991,7 @@
         <w:rPr>
           <w:rFonts w:ascii="Times New Roman" w:hAnsi="Times New Roman" w:cs="Times New Roman"/>
         </w:rPr>
-        <w:t xml:space="preserve"> </w:t>
-      </w:r>
-      <w:r>
-        <w:rPr>
-          <w:rFonts w:ascii="Times New Roman" w:hAnsi="Times New Roman" w:cs="Times New Roman"/>
-        </w:rPr>
-        <w:t>Researcher can add/fetch data added by him/herself and even can access all journals of the group according to area of interest.</w:t>
+        <w:t xml:space="preserve"> Researcher can add/fetch data added by him/herself and even can access all journals of the group according to area of interest.</w:t>
       </w:r>
     </w:p>
     <w:p>
@@ -4175,13 +4017,7 @@
         <w:rPr>
           <w:rFonts w:ascii="Times New Roman" w:hAnsi="Times New Roman" w:cs="Times New Roman"/>
         </w:rPr>
-        <w:t xml:space="preserve"> </w:t>
-      </w:r>
-      <w:r>
-        <w:rPr>
-          <w:rFonts w:ascii="Times New Roman" w:hAnsi="Times New Roman" w:cs="Times New Roman"/>
-        </w:rPr>
-        <w:t xml:space="preserve">All group members are authenticated with </w:t>
+        <w:t xml:space="preserve"> All group members are authenticated with </w:t>
       </w:r>
       <w:proofErr w:type="gramStart"/>
       <w:r>
@@ -4221,13 +4057,7 @@
         <w:rPr>
           <w:rFonts w:ascii="Times New Roman" w:hAnsi="Times New Roman" w:cs="Times New Roman"/>
         </w:rPr>
-        <w:t xml:space="preserve"> </w:t>
-      </w:r>
-      <w:r>
-        <w:rPr>
-          <w:rFonts w:ascii="Times New Roman" w:hAnsi="Times New Roman" w:cs="Times New Roman"/>
-        </w:rPr>
-        <w:t xml:space="preserve">This journal will provide the basic services required to handle a research team </w:t>
+        <w:t xml:space="preserve"> This journal will provide the basic services required to handle a research team </w:t>
       </w:r>
       <w:r>
         <w:rPr>
@@ -4280,13 +4110,7 @@
         <w:rPr>
           <w:rFonts w:ascii="Times New Roman" w:hAnsi="Times New Roman" w:cs="Times New Roman"/>
         </w:rPr>
-        <w:t xml:space="preserve"> </w:t>
-      </w:r>
-      <w:r>
-        <w:rPr>
-          <w:rFonts w:ascii="Times New Roman" w:hAnsi="Times New Roman" w:cs="Times New Roman"/>
-        </w:rPr>
-        <w:t>The privacy is one of the main service</w:t>
+        <w:t xml:space="preserve"> The privacy is one of the main service</w:t>
       </w:r>
       <w:r>
         <w:rPr>
@@ -4378,12 +4202,6 @@
           <w:lang w:eastAsia="zh-CN"/>
         </w:rPr>
         <w:tab/>
-      </w:r>
-      <w:r>
-        <w:rPr>
-          <w:rFonts w:ascii="Times New Roman" w:hAnsi="Times New Roman" w:cs="Times New Roman"/>
-          <w:lang w:eastAsia="zh-CN"/>
-        </w:rPr>
         <w:t xml:space="preserve">Project </w:t>
       </w:r>
       <w:proofErr w:type="spellStart"/>
@@ -4415,15 +4233,13 @@
         </w:rPr>
         <w:tab/>
       </w:r>
-      <w:hyperlink r:id="rId17" w:history="1">
-        <w:r>
-          <w:rPr>
-            <w:rStyle w:val="a5"/>
-            <w:rFonts w:ascii="Times New Roman" w:hAnsi="Times New Roman" w:cs="Times New Roman"/>
-          </w:rPr>
-          <w:t>https://www.scrumdo.com/projects/project/researchers-journal/iteration/121558/board</w:t>
-        </w:r>
-      </w:hyperlink>
+      <w:r>
+        <w:rPr>
+          <w:rFonts w:ascii="Times New Roman" w:hAnsi="Times New Roman" w:cs="Times New Roman"/>
+          <w:lang w:eastAsia="zh-CN"/>
+        </w:rPr>
+        <w:t>https://www.scrumdo.com/projects/project/researchers-journal/summary</w:t>
+      </w:r>
     </w:p>
     <w:p>
       <w:pPr>
@@ -4446,9 +4262,10 @@
         <w:rPr>
           <w:rFonts w:ascii="Times New Roman" w:hAnsi="Times New Roman" w:cs="Times New Roman"/>
           <w:noProof/>
+          <w:lang w:eastAsia="zh-CN"/>
         </w:rPr>
         <w:drawing>
-          <wp:inline distT="0" distB="0" distL="0" distR="0" wp14:anchorId="5CC9630E" wp14:editId="34E9F59E">
+          <wp:inline distT="0" distB="0" distL="0" distR="0" wp14:anchorId="1EC250C8" wp14:editId="1FA1D05D">
             <wp:extent cx="4666891" cy="3454371"/>
             <wp:effectExtent l="0" t="0" r="635" b="0"/>
             <wp:docPr id="14" name="图片 14" descr="C:\Users\Wuchen\Desktop\Scrumdo.jpg"/>
@@ -4465,7 +4282,7 @@
                     </pic:cNvPicPr>
                   </pic:nvPicPr>
                   <pic:blipFill>
-                    <a:blip r:embed="rId18">
+                    <a:blip r:embed="rId17">
                       <a:extLst>
                         <a:ext uri="{28A0092B-C50C-407E-A947-70E740481C1C}">
                           <a14:useLocalDpi xmlns:a14="http://schemas.microsoft.com/office/drawing/2010/main" val="0"/>
@@ -4496,8 +4313,6 @@
           </wp:inline>
         </w:drawing>
       </w:r>
-      <w:bookmarkStart w:id="0" w:name="_GoBack"/>
-      <w:bookmarkEnd w:id="0"/>
     </w:p>
     <w:p>
       <w:pPr>
@@ -4515,73 +4330,57 @@
         <w:lastRenderedPageBreak/>
         <w:tab/>
       </w:r>
+      <w:r>
+        <w:rPr>
+          <w:rFonts w:ascii="Times New Roman" w:hAnsi="Times New Roman" w:cs="Times New Roman"/>
+          <w:lang w:eastAsia="zh-CN"/>
+        </w:rPr>
+        <w:t>Figure</w:t>
+      </w:r>
+      <w:r>
+        <w:rPr>
+          <w:rFonts w:ascii="Times New Roman" w:hAnsi="Times New Roman" w:cs="Times New Roman" w:hint="eastAsia"/>
+          <w:lang w:eastAsia="zh-CN"/>
+        </w:rPr>
+        <w:t xml:space="preserve"> 10</w:t>
+      </w:r>
+      <w:r>
+        <w:rPr>
+          <w:rFonts w:ascii="Times New Roman" w:hAnsi="Times New Roman" w:cs="Times New Roman"/>
+          <w:lang w:eastAsia="zh-CN"/>
+        </w:rPr>
+        <w:t xml:space="preserve">. </w:t>
+      </w:r>
       <w:proofErr w:type="gramStart"/>
       <w:r>
         <w:rPr>
           <w:rFonts w:ascii="Times New Roman" w:hAnsi="Times New Roman" w:cs="Times New Roman"/>
           <w:lang w:eastAsia="zh-CN"/>
         </w:rPr>
-        <w:t>Figure</w:t>
-      </w:r>
-      <w:r>
-        <w:rPr>
-          <w:rFonts w:ascii="Times New Roman" w:hAnsi="Times New Roman" w:cs="Times New Roman" w:hint="eastAsia"/>
-          <w:lang w:eastAsia="zh-CN"/>
-        </w:rPr>
-        <w:t xml:space="preserve"> 10</w:t>
-      </w:r>
-      <w:r>
-        <w:rPr>
-          <w:rFonts w:ascii="Times New Roman" w:hAnsi="Times New Roman" w:cs="Times New Roman"/>
-          <w:lang w:eastAsia="zh-CN"/>
-        </w:rPr>
-        <w:t>.</w:t>
+        <w:t xml:space="preserve">The </w:t>
+      </w:r>
+      <w:proofErr w:type="spellStart"/>
+      <w:r>
+        <w:rPr>
+          <w:rFonts w:ascii="Times New Roman" w:hAnsi="Times New Roman" w:cs="Times New Roman"/>
+          <w:lang w:eastAsia="zh-CN"/>
+        </w:rPr>
+        <w:t>ScrumDo</w:t>
+      </w:r>
+      <w:proofErr w:type="spellEnd"/>
+      <w:r>
+        <w:rPr>
+          <w:rFonts w:ascii="Times New Roman" w:hAnsi="Times New Roman" w:cs="Times New Roman"/>
+          <w:lang w:eastAsia="zh-CN"/>
+        </w:rPr>
+        <w:t xml:space="preserve"> dashboard for first increment.</w:t>
       </w:r>
       <w:proofErr w:type="gramEnd"/>
-      <w:r>
-        <w:rPr>
-          <w:rFonts w:ascii="Times New Roman" w:hAnsi="Times New Roman" w:cs="Times New Roman"/>
-          <w:lang w:eastAsia="zh-CN"/>
-        </w:rPr>
-        <w:t xml:space="preserve"> </w:t>
-      </w:r>
-      <w:proofErr w:type="gramStart"/>
-      <w:r>
-        <w:rPr>
-          <w:rFonts w:ascii="Times New Roman" w:hAnsi="Times New Roman" w:cs="Times New Roman"/>
-          <w:lang w:eastAsia="zh-CN"/>
-        </w:rPr>
-        <w:t xml:space="preserve">The </w:t>
-      </w:r>
-      <w:proofErr w:type="spellStart"/>
-      <w:r>
-        <w:rPr>
-          <w:rFonts w:ascii="Times New Roman" w:hAnsi="Times New Roman" w:cs="Times New Roman"/>
-          <w:lang w:eastAsia="zh-CN"/>
-        </w:rPr>
-        <w:t>S</w:t>
-      </w:r>
-      <w:r>
-        <w:rPr>
-          <w:rFonts w:ascii="Times New Roman" w:hAnsi="Times New Roman" w:cs="Times New Roman"/>
-          <w:lang w:eastAsia="zh-CN"/>
-        </w:rPr>
-        <w:t>crumDo</w:t>
-      </w:r>
-      <w:proofErr w:type="spellEnd"/>
-      <w:r>
-        <w:rPr>
-          <w:rFonts w:ascii="Times New Roman" w:hAnsi="Times New Roman" w:cs="Times New Roman"/>
-          <w:lang w:eastAsia="zh-CN"/>
-        </w:rPr>
-        <w:t xml:space="preserve"> dashboard for first increment.</w:t>
-      </w:r>
-      <w:proofErr w:type="gramEnd"/>
-    </w:p>
-    <w:p>
-      <w:pPr>
-        <w:rPr>
-          <w:rFonts w:ascii="Times New Roman" w:hAnsi="Times New Roman" w:cs="Times New Roman" w:hint="eastAsia"/>
+    </w:p>
+    <w:p>
+      <w:pPr>
+        <w:rPr>
+          <w:rFonts w:ascii="Times New Roman" w:hAnsi="Times New Roman" w:cs="Times New Roman"/>
           <w:b/>
           <w:lang w:eastAsia="zh-CN"/>
         </w:rPr>
@@ -4610,7 +4409,7 @@
         <w:spacing w:line="240" w:lineRule="auto"/>
         <w:jc w:val="both"/>
         <w:rPr>
-          <w:rFonts w:ascii="Times New Roman" w:hAnsi="Times New Roman" w:cs="Times New Roman" w:hint="eastAsia"/>
+          <w:rFonts w:ascii="Times New Roman" w:hAnsi="Times New Roman" w:cs="Times New Roman"/>
           <w:lang w:eastAsia="zh-CN"/>
         </w:rPr>
       </w:pPr>
@@ -4921,7 +4720,7 @@
 </file>
 
 <file path=word/numbering.xml><?xml version="1.0" encoding="utf-8"?>
-<w:numbering xmlns:wpc="http://schemas.microsoft.com/office/word/2010/wordprocessingCanvas" xmlns:mc="http://schemas.openxmlformats.org/markup-compatibility/2006" xmlns:o="urn:schemas-microsoft-com:office:office" xmlns:r="http://schemas.openxmlformats.org/officeDocument/2006/relationships" xmlns:m="http://schemas.openxmlformats.org/officeDocument/2006/math" xmlns:v="urn:schemas-microsoft-com:vml" xmlns:wp14="http://schemas.microsoft.com/office/word/2010/wordprocessingDrawing" xmlns:wp="http://schemas.openxmlformats.org/drawingml/2006/wordprocessingDrawing" xmlns:w10="urn:schemas-microsoft-com:office:word" xmlns:w="http://schemas.openxmlformats.org/wordprocessingml/2006/main" xmlns:w14="http://schemas.microsoft.com/office/word/2010/wordml" xmlns:wpg="http://schemas.microsoft.com/office/word/2010/wordprocessingGroup" xmlns:wpi="http://schemas.microsoft.com/office/word/2010/wordprocessingInk" xmlns:wne="http://schemas.microsoft.com/office/word/2006/wordml" xmlns:wps="http://schemas.microsoft.com/office/word/2010/wordprocessingShape" mc:Ignorable="w14 wp14">
+<w:numbering xmlns:wpc="http://schemas.microsoft.com/office/word/2010/wordprocessingCanvas" xmlns:mo="http://schemas.microsoft.com/office/mac/office/2008/main" xmlns:mc="http://schemas.openxmlformats.org/markup-compatibility/2006" xmlns:mv="urn:schemas-microsoft-com:mac:vml" xmlns:o="urn:schemas-microsoft-com:office:office" xmlns:r="http://schemas.openxmlformats.org/officeDocument/2006/relationships" xmlns:m="http://schemas.openxmlformats.org/officeDocument/2006/math" xmlns:v="urn:schemas-microsoft-com:vml" xmlns:wp14="http://schemas.microsoft.com/office/word/2010/wordprocessingDrawing" xmlns:wp="http://schemas.openxmlformats.org/drawingml/2006/wordprocessingDrawing" xmlns:w10="urn:schemas-microsoft-com:office:word" xmlns:w="http://schemas.openxmlformats.org/wordprocessingml/2006/main" xmlns:w14="http://schemas.microsoft.com/office/word/2010/wordml" xmlns:wpg="http://schemas.microsoft.com/office/word/2010/wordprocessingGroup" xmlns:wpi="http://schemas.microsoft.com/office/word/2010/wordprocessingInk" xmlns:wne="http://schemas.microsoft.com/office/word/2006/wordml" xmlns:wps="http://schemas.microsoft.com/office/word/2010/wordprocessingShape" mc:Ignorable="w14 wp14">
   <w:abstractNum w:abstractNumId="0">
     <w:nsid w:val="01A72330"/>
     <w:multiLevelType w:val="hybridMultilevel"/>
@@ -6355,7 +6154,7 @@
       </w:pPr>
     </w:pPrDefault>
   </w:docDefaults>
-  <w:latentStyles w:defLockedState="0" w:defUIPriority="99" w:defSemiHidden="1" w:defUnhideWhenUsed="1" w:defQFormat="0" w:count="267">
+  <w:latentStyles w:defLockedState="0" w:defUIPriority="99" w:defSemiHidden="1" w:defUnhideWhenUsed="1" w:defQFormat="0" w:count="276">
     <w:lsdException w:name="Normal" w:semiHidden="0" w:uiPriority="0" w:unhideWhenUsed="0" w:qFormat="1"/>
     <w:lsdException w:name="heading 1" w:semiHidden="0" w:uiPriority="9" w:unhideWhenUsed="0" w:qFormat="1"/>
     <w:lsdException w:name="heading 2" w:uiPriority="9" w:qFormat="1"/>
@@ -6570,7 +6369,7 @@
   <w:style w:type="paragraph" w:styleId="a4">
     <w:name w:val="Balloon Text"/>
     <w:basedOn w:val="a"/>
-    <w:link w:val="Char"/>
+    <w:link w:val="a5"/>
     <w:uiPriority w:val="99"/>
     <w:semiHidden/>
     <w:unhideWhenUsed/>
@@ -6584,8 +6383,8 @@
       <w:szCs w:val="18"/>
     </w:rPr>
   </w:style>
-  <w:style w:type="character" w:customStyle="1" w:styleId="Char">
-    <w:name w:val="批注框文本 Char"/>
+  <w:style w:type="character" w:customStyle="1" w:styleId="a5">
+    <w:name w:val="批注框文本字符"/>
     <w:basedOn w:val="a0"/>
     <w:link w:val="a4"/>
     <w:uiPriority w:val="99"/>
@@ -6597,7 +6396,7 @@
       <w:szCs w:val="18"/>
     </w:rPr>
   </w:style>
-  <w:style w:type="character" w:styleId="a5">
+  <w:style w:type="character" w:styleId="a6">
     <w:name w:val="Hyperlink"/>
     <w:basedOn w:val="a0"/>
     <w:uiPriority w:val="99"/>
@@ -6608,11 +6407,23 @@
       <w:u w:val="single"/>
     </w:rPr>
   </w:style>
+  <w:style w:type="character" w:styleId="FollowedHyperlink">
+    <w:name w:val="FollowedHyperlink"/>
+    <w:basedOn w:val="a0"/>
+    <w:uiPriority w:val="99"/>
+    <w:semiHidden/>
+    <w:unhideWhenUsed/>
+    <w:rsid w:val="00F42CFD"/>
+    <w:rPr>
+      <w:color w:val="954F72" w:themeColor="followedHyperlink"/>
+      <w:u w:val="single"/>
+    </w:rPr>
+  </w:style>
 </w:styles>
 </file>
 
 <file path=word/stylesWithEffects.xml><?xml version="1.0" encoding="utf-8"?>
-<w:styles xmlns:wpc="http://schemas.microsoft.com/office/word/2010/wordprocessingCanvas" xmlns:mc="http://schemas.openxmlformats.org/markup-compatibility/2006" xmlns:o="urn:schemas-microsoft-com:office:office" xmlns:r="http://schemas.openxmlformats.org/officeDocument/2006/relationships" xmlns:m="http://schemas.openxmlformats.org/officeDocument/2006/math" xmlns:v="urn:schemas-microsoft-com:vml" xmlns:wp14="http://schemas.microsoft.com/office/word/2010/wordprocessingDrawing" xmlns:wp="http://schemas.openxmlformats.org/drawingml/2006/wordprocessingDrawing" xmlns:w10="urn:schemas-microsoft-com:office:word" xmlns:w="http://schemas.openxmlformats.org/wordprocessingml/2006/main" xmlns:w14="http://schemas.microsoft.com/office/word/2010/wordml" xmlns:wpg="http://schemas.microsoft.com/office/word/2010/wordprocessingGroup" xmlns:wpi="http://schemas.microsoft.com/office/word/2010/wordprocessingInk" xmlns:wne="http://schemas.microsoft.com/office/word/2006/wordml" xmlns:wps="http://schemas.microsoft.com/office/word/2010/wordprocessingShape" mc:Ignorable="w14 wp14">
+<w:styles xmlns:wpc="http://schemas.microsoft.com/office/word/2010/wordprocessingCanvas" xmlns:mo="http://schemas.microsoft.com/office/mac/office/2008/main" xmlns:mc="http://schemas.openxmlformats.org/markup-compatibility/2006" xmlns:mv="urn:schemas-microsoft-com:mac:vml" xmlns:o="urn:schemas-microsoft-com:office:office" xmlns:r="http://schemas.openxmlformats.org/officeDocument/2006/relationships" xmlns:m="http://schemas.openxmlformats.org/officeDocument/2006/math" xmlns:v="urn:schemas-microsoft-com:vml" xmlns:wp14="http://schemas.microsoft.com/office/word/2010/wordprocessingDrawing" xmlns:wp="http://schemas.openxmlformats.org/drawingml/2006/wordprocessingDrawing" xmlns:w10="urn:schemas-microsoft-com:office:word" xmlns:w="http://schemas.openxmlformats.org/wordprocessingml/2006/main" xmlns:w14="http://schemas.microsoft.com/office/word/2010/wordml" xmlns:wpg="http://schemas.microsoft.com/office/word/2010/wordprocessingGroup" xmlns:wpi="http://schemas.microsoft.com/office/word/2010/wordprocessingInk" xmlns:wne="http://schemas.microsoft.com/office/word/2006/wordml" xmlns:wps="http://schemas.microsoft.com/office/word/2010/wordprocessingShape" mc:Ignorable="w14 wp14">
   <w:docDefaults>
     <w:rPrDefault>
       <w:rPr>
@@ -6628,7 +6439,7 @@
       </w:pPr>
     </w:pPrDefault>
   </w:docDefaults>
-  <w:latentStyles w:defLockedState="0" w:defUIPriority="99" w:defSemiHidden="1" w:defUnhideWhenUsed="1" w:defQFormat="0" w:count="267">
+  <w:latentStyles w:defLockedState="0" w:defUIPriority="99" w:defSemiHidden="1" w:defUnhideWhenUsed="1" w:defQFormat="0" w:count="276">
     <w:lsdException w:name="Normal" w:semiHidden="0" w:uiPriority="0" w:unhideWhenUsed="0" w:qFormat="1"/>
     <w:lsdException w:name="heading 1" w:semiHidden="0" w:uiPriority="9" w:unhideWhenUsed="0" w:qFormat="1"/>
     <w:lsdException w:name="heading 2" w:uiPriority="9" w:qFormat="1"/>
@@ -6843,7 +6654,7 @@
   <w:style w:type="paragraph" w:styleId="a4">
     <w:name w:val="Balloon Text"/>
     <w:basedOn w:val="a"/>
-    <w:link w:val="Char"/>
+    <w:link w:val="a5"/>
     <w:uiPriority w:val="99"/>
     <w:semiHidden/>
     <w:unhideWhenUsed/>
@@ -6857,8 +6668,8 @@
       <w:szCs w:val="18"/>
     </w:rPr>
   </w:style>
-  <w:style w:type="character" w:customStyle="1" w:styleId="Char">
-    <w:name w:val="批注框文本 Char"/>
+  <w:style w:type="character" w:customStyle="1" w:styleId="a5">
+    <w:name w:val="批注框文本字符"/>
     <w:basedOn w:val="a0"/>
     <w:link w:val="a4"/>
     <w:uiPriority w:val="99"/>
@@ -6870,7 +6681,7 @@
       <w:szCs w:val="18"/>
     </w:rPr>
   </w:style>
-  <w:style w:type="character" w:styleId="a5">
+  <w:style w:type="character" w:styleId="a6">
     <w:name w:val="Hyperlink"/>
     <w:basedOn w:val="a0"/>
     <w:uiPriority w:val="99"/>
@@ -6878,6 +6689,18 @@
     <w:rsid w:val="00A55A0D"/>
     <w:rPr>
       <w:color w:val="0563C1" w:themeColor="hyperlink"/>
+      <w:u w:val="single"/>
+    </w:rPr>
+  </w:style>
+  <w:style w:type="character" w:styleId="FollowedHyperlink">
+    <w:name w:val="FollowedHyperlink"/>
+    <w:basedOn w:val="a0"/>
+    <w:uiPriority w:val="99"/>
+    <w:semiHidden/>
+    <w:unhideWhenUsed/>
+    <w:rsid w:val="00F42CFD"/>
+    <w:rPr>
+      <w:color w:val="954F72" w:themeColor="followedHyperlink"/>
       <w:u w:val="single"/>
     </w:rPr>
   </w:style>
@@ -6927,7 +6750,7 @@
     </a:clrScheme>
     <a:fontScheme name="Office">
       <a:majorFont>
-        <a:latin typeface="Calibri Light" panose="020F0302020204030204"/>
+        <a:latin typeface="Calibri Light"/>
         <a:ea typeface=""/>
         <a:cs typeface=""/>
         <a:font script="Jpan" typeface="ＭＳ ゴシック"/>
@@ -6962,7 +6785,7 @@
         <a:font script="Geor" typeface="Sylfaen"/>
       </a:majorFont>
       <a:minorFont>
-        <a:latin typeface="Calibri" panose="020F0502020204030204"/>
+        <a:latin typeface="Calibri"/>
         <a:ea typeface=""/>
         <a:cs typeface=""/>
         <a:font script="Jpan" typeface="ＭＳ 明朝"/>

</xml_diff>